<commit_message>
Metadatenkonvertierung raus & Fragen
</commit_message>
<xml_diff>
--- a/Assingment3.docx
+++ b/Assingment3.docx
@@ -71,6 +71,20 @@
         <w:rPr>
           <w:lang w:eastAsia="de-DE"/>
         </w:rPr>
+        <w:t xml:space="preserve">Die Qualität des Systems steht und fällt natürlich mit der Anzahl der gesetzten Schlagworte bzw. Tags. Nachdem der hier verwendete Ansatz relativ simpel gehalten ist, sind die Möglichkeiten vergleichsweise begrenzt. Eine einfache Verbesserung würde es etwa schon sein, wenn nach mehreren Tags gleichzeitig gesucht werden könnte. </w:t>
+      </w:r>
+    </w:p>
+    <w:p>
+      <w:pPr>
+        <w:pStyle w:val="Normal"/>
+        <w:rPr>
+          <w:lang w:eastAsia="de-DE"/>
+        </w:rPr>
+      </w:pPr>
+      <w:r>
+        <w:rPr>
+          <w:lang w:eastAsia="de-DE"/>
+        </w:rPr>
       </w:r>
     </w:p>
     <w:p>
@@ -145,38 +159,50 @@
       <w:pPr>
         <w:pStyle w:val="Normal"/>
         <w:rPr>
-          <w:lang w:eastAsia="de-DE"/>
-        </w:rPr>
-      </w:pPr>
-      <w:r>
-        <w:rPr>
-          <w:lang w:eastAsia="de-DE"/>
-        </w:rPr>
-        <w:t xml:space="preserve">Es kann gezielt nach Inhalten gesucht werden, in dem man nach getaggten Dateien sucht. Ungewollte Inhalte können ausgeschlossen werden und man gelangt schrittweise zu einer Auswahl. </w:t>
-      </w:r>
-    </w:p>
-    <w:p>
-      <w:pPr>
-        <w:pStyle w:val="Normal"/>
-        <w:rPr>
-          <w:b/>
-          <w:i/>
-          <w:lang w:eastAsia="de-DE"/>
-        </w:rPr>
-      </w:pPr>
-      <w:r>
-        <w:rPr>
-          <w:lang w:eastAsia="de-DE"/>
-        </w:rPr>
-        <w:t>Verbessern kann man diesen Ansatz durch die Suche nach Kombinationen von Tags. Je mehr Tags vorhanden sind, desto feiner kann später auch die Navigation erfolgen. Deshalb sollten auch mehr Informationen für Tags verwendet werden.</w:t>
-      </w:r>
-      <w:r>
-        <w:rPr>
-          <w:b/>
-          <w:i/>
-          <w:lang w:eastAsia="de-DE"/>
-        </w:rPr>
-        <w:t xml:space="preserve"> </w:t>
+          <w:i w:val="false"/>
+          <w:iCs w:val="false"/>
+          <w:lang w:eastAsia="de-DE"/>
+        </w:rPr>
+      </w:pPr>
+      <w:r>
+        <w:rPr>
+          <w:lang w:eastAsia="de-DE"/>
+        </w:rPr>
+        <w:t xml:space="preserve">Es kann gezielt nach Inhalten gesucht werden, in dem </w:t>
+      </w:r>
+      <w:r>
+        <w:rPr>
+          <w:lang w:eastAsia="de-DE"/>
+        </w:rPr>
+        <w:t>die entsprechenden Tags wählt</w:t>
+      </w:r>
+      <w:r>
+        <w:rPr>
+          <w:lang w:eastAsia="de-DE"/>
+        </w:rPr>
+        <w:t xml:space="preserve">. Ungewollte Inhalte können ausgeschlossen werden und man gelangt schrittweise zu einer Auswahl. </w:t>
+      </w:r>
+      <w:r>
+        <w:rPr>
+          <w:lang w:eastAsia="de-DE"/>
+        </w:rPr>
+        <w:t xml:space="preserve">Die Methode funktioniert gut für eine schnelle Vorauswahl. Etwa, wenn man nur Bilddateien betrachten möchte und durch einen einzigen Klick bereits alle andersartigen Dateien entfernt hat. Das ist für die Benzuterfreundlichkeit eines solchen </w:t>
+      </w:r>
+      <w:r>
+        <w:rPr>
+          <w:i/>
+          <w:iCs/>
+          <w:lang w:eastAsia="de-DE"/>
+        </w:rPr>
+        <w:t xml:space="preserve">information systems </w:t>
+      </w:r>
+      <w:r>
+        <w:rPr>
+          <w:i w:val="false"/>
+          <w:iCs w:val="false"/>
+          <w:lang w:eastAsia="de-DE"/>
+        </w:rPr>
+        <w:t>natürlich nicht unerheblich.</w:t>
       </w:r>
     </w:p>
     <w:p>
@@ -247,7 +273,7 @@
           <w:iCs w:val="false"/>
           <w:lang w:eastAsia="de-DE"/>
         </w:rPr>
-        <w:t xml:space="preserve"> und weiße (alle drei RGB-Werte sehr hoch) Pixel im Bild vorhanden sind. Diese werden dann von der Gesamtanzahl der Pixel abgezogen. Somit können Bilder mit großen Flächen an Weiß bzw. Schwarz (Hintergrund) betrachtet werden. Sofern alle verbliebenen Pixel in einem der drei Farbbereiche einen signifikante Häufigkeit in Bezug auf die Gesamtpixelanzahl aufweisen (hier wurde 20% gewählt), wird der entspechende Tag hinzugefügt. Ob eine Farbe durch ein Pixel repräsentiert wird, wird dadurch festgestellt, ob der </w:t>
+        <w:t xml:space="preserve"> und weiße (alle drei RGB-Werte sehr hoch) Pixel im Bild vorhanden sind. Diese werden dann von der Gesamtanzahl der Pixel abgezogen. Somit können Bilder mit großen Flächen an Weiß bzw. Schwarz (Hintergrund) betrachtet werden. Sofern alle verbliebenen Pixel in einem der drei Farbbereiche eine signifikante Häufigkeit in Bezug auf die Gesamtpixelanzahl aufweisen (hier wurde 20% gewählt), wird der entspechende Tag hinzugefügt. Ob eine Farbe durch ein</w:t>
       </w:r>
       <w:r>
         <w:rPr>
@@ -257,7 +283,7 @@
           <w:iCs w:val="false"/>
           <w:lang w:eastAsia="de-DE"/>
         </w:rPr>
-        <w:t>entsprechende Farbw</w:t>
+        <w:t xml:space="preserve">en </w:t>
       </w:r>
       <w:r>
         <w:rPr>
@@ -267,9 +293,12 @@
           <w:iCs w:val="false"/>
           <w:lang w:eastAsia="de-DE"/>
         </w:rPr>
-        <w:t>ert größer ist, als</w:t>
-      </w:r>
-      <w:r>
+        <w:t xml:space="preserve">Pixel repräsentiert wird, wird dadurch festgestellt, ob der entsprechende Farbwert größer ist, als von beiden anderen  Farbwerten zusammen. </w:t>
+      </w:r>
+    </w:p>
+    <w:p>
+      <w:pPr>
+        <w:pStyle w:val="Normal"/>
         <w:rPr>
           <w:b w:val="false"/>
           <w:bCs w:val="false"/>
@@ -277,8 +306,7 @@
           <w:iCs w:val="false"/>
           <w:lang w:eastAsia="de-DE"/>
         </w:rPr>
-        <w:t xml:space="preserve"> von beiden</w:t>
-      </w:r>
+      </w:pPr>
       <w:r>
         <w:rPr>
           <w:b w:val="false"/>
@@ -287,7 +315,7 @@
           <w:iCs w:val="false"/>
           <w:lang w:eastAsia="de-DE"/>
         </w:rPr>
-        <w:t xml:space="preserve"> anderen  Farbwerte</w:t>
+        <w:t xml:space="preserve">Eine Limitierung ist bzgl. der Farbintensität erkennbar: So werden Bilder, die offensichtlich einer Farbe entsprechen, nicht dahingehend getaggt, wenn die Farbintensität eher schwach ausgeprägt ist. </w:t>
       </w:r>
       <w:r>
         <w:rPr>
@@ -297,27 +325,7 @@
           <w:iCs w:val="false"/>
           <w:lang w:eastAsia="de-DE"/>
         </w:rPr>
-        <w:t xml:space="preserve">n </w:t>
-      </w:r>
-      <w:r>
-        <w:rPr>
-          <w:b w:val="false"/>
-          <w:bCs w:val="false"/>
-          <w:i w:val="false"/>
-          <w:iCs w:val="false"/>
-          <w:lang w:eastAsia="de-DE"/>
-        </w:rPr>
-        <w:t xml:space="preserve">zusammen. </w:t>
-      </w:r>
-      <w:r>
-        <w:rPr>
-          <w:b w:val="false"/>
-          <w:bCs w:val="false"/>
-          <w:i w:val="false"/>
-          <w:iCs w:val="false"/>
-          <w:lang w:eastAsia="de-DE"/>
-        </w:rPr>
-        <w:t xml:space="preserve">Eine Limitierung ist bzgl. der Farbintensität erkennbar: So werden Bilder, die offensichtlich einer Farbe entsprechen, nicht dahingehend getaggt, wenn die Farbintensität eher schwach ausgeprägt ist. </w:t>
+        <w:t>Auch Bilder mit sehr dunklen Farben werden hier benachteiligt.</w:t>
       </w:r>
     </w:p>
     <w:p>
@@ -380,7 +388,19 @@
         <w:rPr>
           <w:lang w:eastAsia="de-DE"/>
         </w:rPr>
-        <w:t xml:space="preserve">Es sind nur die Kategorisierungen anhand der Farben Rot, Blau und Grün möglich. Als weiteren Nachteil könnte man ansehen, dass die Schwellenwerte, ab derer eine dominante Farbe festgestellt wird (hier ab 20%), nicht variabel sind. </w:t>
+        <w:t xml:space="preserve">Es sind </w:t>
+      </w:r>
+      <w:r>
+        <w:rPr>
+          <w:lang w:eastAsia="de-DE"/>
+        </w:rPr>
+        <w:t>allerdings</w:t>
+      </w:r>
+      <w:r>
+        <w:rPr>
+          <w:lang w:eastAsia="de-DE"/>
+        </w:rPr>
+        <w:t xml:space="preserve"> nur Kategorisierungen anhand der Farben Rot, Blau und Grün möglich. Als weiteren Nachteil könnte man ansehen, dass die Schwellenwerte, ab derer eine dominante Farbe festgestellt wird (hier ab 20%), nicht variabel sind. </w:t>
         <w:br/>
       </w:r>
     </w:p>
@@ -535,10 +555,7 @@
       </w:rPr>
       <w:t>UE ITM</w:t>
       <w:tab/>
-      <w:tab/>
-      <w:tab/>
-      <w:t>Assingment 3</w:t>
-      <w:tab/>
+      <w:t xml:space="preserve"> - Assingment 3</w:t>
       <w:tab/>
     </w:r>
     <w:r>
@@ -562,7 +579,7 @@
     </w:rPrDefault>
     <w:pPrDefault>
       <w:pPr>
-        <w:spacing w:lineRule="auto" w:line="254"/>
+        <w:spacing w:lineRule="auto" w:line="252"/>
       </w:pPr>
     </w:pPrDefault>
   </w:docDefaults>
@@ -946,7 +963,7 @@
       <w:widowControl/>
       <w:suppressAutoHyphens w:val="true"/>
       <w:bidi w:val="0"/>
-      <w:spacing w:lineRule="auto" w:line="254" w:before="0" w:after="160"/>
+      <w:spacing w:lineRule="auto" w:line="252" w:before="0" w:after="160"/>
       <w:jc w:val="left"/>
     </w:pPr>
     <w:rPr>

</xml_diff>